<commit_message>
cambio a nuevo formato de la caratula
solo se cambio la caratula de la plantilla
</commit_message>
<xml_diff>
--- a/plantilla/Plantilla.docx
+++ b/plantilla/Plantilla.docx
@@ -4,22 +4,19 @@
   <w:body>
     <w:p>
       <w:r>
-        <w:rPr>
-          <w:noProof/>
-        </w:rPr>
         <w:drawing>
-          <wp:anchor distT="0" distB="0" distL="114300" distR="114300" simplePos="0" relativeHeight="251659264" behindDoc="0" locked="0" layoutInCell="1" allowOverlap="1" wp14:anchorId="0D14791B" wp14:editId="4D147D93">
+          <wp:anchor distT="0" distB="0" distL="114300" distR="114300" simplePos="0" relativeHeight="251659264" behindDoc="0" locked="0" layoutInCell="1" allowOverlap="1" wp14:anchorId="1322C87E" wp14:editId="309A0BB1">
             <wp:simplePos x="0" y="0"/>
-            <wp:positionH relativeFrom="page">
-              <wp:align>right</wp:align>
+            <wp:positionH relativeFrom="column">
+              <wp:posOffset>-1099185</wp:posOffset>
             </wp:positionH>
             <wp:positionV relativeFrom="paragraph">
-              <wp:posOffset>-999912</wp:posOffset>
+              <wp:posOffset>-947420</wp:posOffset>
             </wp:positionV>
-            <wp:extent cx="7755180" cy="10592356"/>
-            <wp:effectExtent l="0" t="0" r="0" b="0"/>
+            <wp:extent cx="7839075" cy="10115550"/>
+            <wp:effectExtent l="0" t="0" r="9525" b="0"/>
             <wp:wrapNone/>
-            <wp:docPr id="410764036" name="Imagen 1" descr="Texto&#10;&#10;El contenido generado por IA puede ser incorrecto."/>
+            <wp:docPr id="1993774701" name="Imagen 1" descr="Texto&#10;&#10;El contenido generado por IA puede ser incorrecto."/>
             <wp:cNvGraphicFramePr>
               <a:graphicFrameLocks xmlns:a="http://schemas.openxmlformats.org/drawingml/2006/main" noChangeAspect="1"/>
             </wp:cNvGraphicFramePr>
@@ -27,36 +24,23 @@
               <a:graphicData uri="http://schemas.openxmlformats.org/drawingml/2006/picture">
                 <pic:pic xmlns:pic="http://schemas.openxmlformats.org/drawingml/2006/picture">
                   <pic:nvPicPr>
-                    <pic:cNvPr id="410764036" name="Imagen 1" descr="Texto&#10;&#10;El contenido generado por IA puede ser incorrecto."/>
-                    <pic:cNvPicPr>
-                      <a:picLocks noChangeAspect="1" noChangeArrowheads="1"/>
-                    </pic:cNvPicPr>
+                    <pic:cNvPr id="1993774701" name="Imagen 1" descr="Texto&#10;&#10;El contenido generado por IA puede ser incorrecto."/>
+                    <pic:cNvPicPr/>
                   </pic:nvPicPr>
                   <pic:blipFill>
-                    <a:blip r:embed="rId8">
-                      <a:extLst>
-                        <a:ext uri="{28A0092B-C50C-407E-A947-70E740481C1C}">
-                          <a14:useLocalDpi xmlns:a14="http://schemas.microsoft.com/office/drawing/2010/main" val="0"/>
-                        </a:ext>
-                      </a:extLst>
-                    </a:blip>
-                    <a:srcRect/>
+                    <a:blip r:embed="rId8"/>
                     <a:stretch>
                       <a:fillRect/>
                     </a:stretch>
                   </pic:blipFill>
-                  <pic:spPr bwMode="auto">
+                  <pic:spPr>
                     <a:xfrm>
                       <a:off x="0" y="0"/>
-                      <a:ext cx="7774454" cy="10618682"/>
+                      <a:ext cx="7839616" cy="10116248"/>
                     </a:xfrm>
                     <a:prstGeom prst="rect">
                       <a:avLst/>
                     </a:prstGeom>
-                    <a:noFill/>
-                    <a:ln>
-                      <a:noFill/>
-                    </a:ln>
                   </pic:spPr>
                 </pic:pic>
               </a:graphicData>

</xml_diff>